<commit_message>
primera investigacion de WEB SERVICES AFIP
</commit_message>
<xml_diff>
--- a/factura_electronica/web_service/FEAFIPPruebas/Miniguía de Certificados.docx
+++ b/factura_electronica/web_service/FEAFIPPruebas/Miniguía de Certificados.docx
@@ -260,51 +260,7 @@
             <w:sz w:val="20"/>
             <w:szCs w:val="20"/>
           </w:rPr>
-          <w:t>afi</w:t>
-        </w:r>
-        <w:r>
-          <w:rPr>
-            <w:rStyle w:val="Hipervnculo"/>
-            <w:rFonts w:ascii="Arial" w:hAnsi="Arial" w:cs="Arial"/>
-            <w:i/>
-            <w:iCs/>
-            <w:sz w:val="20"/>
-            <w:szCs w:val="20"/>
-          </w:rPr>
-          <w:t>p</w:t>
-        </w:r>
-        <w:r>
-          <w:rPr>
-            <w:rStyle w:val="Hipervnculo"/>
-            <w:rFonts w:ascii="Arial" w:hAnsi="Arial" w:cs="Arial"/>
-            <w:i/>
-            <w:iCs/>
-            <w:sz w:val="20"/>
-            <w:szCs w:val="20"/>
-          </w:rPr>
-          <w:t>-</w:t>
-        </w:r>
-        <w:r>
-          <w:rPr>
-            <w:rStyle w:val="Hipervnculo"/>
-            <w:rFonts w:ascii="Arial" w:hAnsi="Arial" w:cs="Arial"/>
-            <w:i/>
-            <w:iCs/>
-            <w:sz w:val="20"/>
-            <w:szCs w:val="20"/>
-          </w:rPr>
-          <w:t>openssl</w:t>
-        </w:r>
-        <w:r>
-          <w:rPr>
-            <w:rStyle w:val="Hipervnculo"/>
-            <w:rFonts w:ascii="Arial" w:hAnsi="Arial" w:cs="Arial"/>
-            <w:i/>
-            <w:iCs/>
-            <w:sz w:val="20"/>
-            <w:szCs w:val="20"/>
-          </w:rPr>
-          <w:t>.cnf</w:t>
+          <w:t>afip-openssl.cnf</w:t>
         </w:r>
         <w:proofErr w:type="spellEnd"/>
       </w:hyperlink>
@@ -1641,10 +1597,10 @@
             <v:path o:extrusionok="f" gradientshapeok="t" o:connecttype="rect"/>
             <o:lock v:ext="edit" aspectratio="t"/>
           </v:shapetype>
-          <v:shape id="_x0000_i1025" type="#_x0000_t75" style="width:396.3pt;height:267.85pt" o:ole="">
+          <v:shape id="_x0000_i1025" type="#_x0000_t75" style="width:396.55pt;height:268.1pt" o:ole="">
             <v:imagedata r:id="rId9" o:title=""/>
           </v:shape>
-          <o:OLEObject Type="Embed" ProgID="PBrush" ShapeID="_x0000_i1025" DrawAspect="Content" ObjectID="_1544018233" r:id="rId10"/>
+          <o:OLEObject Type="Embed" ProgID="PBrush" ShapeID="_x0000_i1025" DrawAspect="Content" ObjectID="_1592744338" r:id="rId10"/>
         </w:object>
       </w:r>
       <w:r>
@@ -1668,10 +1624,10 @@
     <w:p>
       <w:r>
         <w:object w:dxaOrig="7681" w:dyaOrig="4441">
-          <v:shape id="_x0000_i1026" type="#_x0000_t75" style="width:297.2pt;height:171.65pt" o:ole="">
+          <v:shape id="_x0000_i1026" type="#_x0000_t75" style="width:297.15pt;height:171.4pt" o:ole="">
             <v:imagedata r:id="rId11" o:title=""/>
           </v:shape>
-          <o:OLEObject Type="Embed" ProgID="PBrush" ShapeID="_x0000_i1026" DrawAspect="Content" ObjectID="_1544018234" r:id="rId12"/>
+          <o:OLEObject Type="Embed" ProgID="PBrush" ShapeID="_x0000_i1026" DrawAspect="Content" ObjectID="_1592744339" r:id="rId12"/>
         </w:object>
       </w:r>
     </w:p>
@@ -1703,10 +1659,10 @@
     <w:p>
       <w:r>
         <w:object w:dxaOrig="9404" w:dyaOrig="5279">
-          <v:shape id="_x0000_i1027" type="#_x0000_t75" style="width:441.8pt;height:247.7pt" o:ole="">
+          <v:shape id="_x0000_i1027" type="#_x0000_t75" style="width:442.2pt;height:247.7pt" o:ole="">
             <v:imagedata r:id="rId13" o:title=""/>
           </v:shape>
-          <o:OLEObject Type="Embed" ProgID="PBrush" ShapeID="_x0000_i1027" DrawAspect="Content" ObjectID="_1544018235" r:id="rId14"/>
+          <o:OLEObject Type="Embed" ProgID="PBrush" ShapeID="_x0000_i1027" DrawAspect="Content" ObjectID="_1592744340" r:id="rId14"/>
         </w:object>
       </w:r>
     </w:p>
@@ -1730,10 +1686,10 @@
     <w:p>
       <w:r>
         <w:object w:dxaOrig="9374" w:dyaOrig="5131">
-          <v:shape id="_x0000_i1028" type="#_x0000_t75" style="width:441.8pt;height:241.9pt" o:ole="">
+          <v:shape id="_x0000_i1028" type="#_x0000_t75" style="width:442.2pt;height:241.8pt" o:ole="">
             <v:imagedata r:id="rId15" o:title=""/>
           </v:shape>
-          <o:OLEObject Type="Embed" ProgID="PBrush" ShapeID="_x0000_i1028" DrawAspect="Content" ObjectID="_1544018236" r:id="rId16"/>
+          <o:OLEObject Type="Embed" ProgID="PBrush" ShapeID="_x0000_i1028" DrawAspect="Content" ObjectID="_1592744341" r:id="rId16"/>
         </w:object>
       </w:r>
     </w:p>
@@ -1970,10 +1926,10 @@
     <w:p>
       <w:r>
         <w:object w:dxaOrig="10006" w:dyaOrig="1620">
-          <v:shape id="_x0000_i1029" type="#_x0000_t75" style="width:441.8pt;height:71.4pt" o:ole="">
+          <v:shape id="_x0000_i1029" type="#_x0000_t75" style="width:441.65pt;height:71.45pt" o:ole="">
             <v:imagedata r:id="rId17" o:title=""/>
           </v:shape>
-          <o:OLEObject Type="Embed" ProgID="PBrush" ShapeID="_x0000_i1029" DrawAspect="Content" ObjectID="_1544018237" r:id="rId18"/>
+          <o:OLEObject Type="Embed" ProgID="PBrush" ShapeID="_x0000_i1029" DrawAspect="Content" ObjectID="_1592744342" r:id="rId18"/>
         </w:object>
       </w:r>
     </w:p>
@@ -1999,10 +1955,10 @@
     <w:p>
       <w:r>
         <w:object w:dxaOrig="7351" w:dyaOrig="6406">
-          <v:shape id="_x0000_i1030" type="#_x0000_t75" style="width:233.85pt;height:204.5pt" o:ole="">
+          <v:shape id="_x0000_i1030" type="#_x0000_t75" style="width:233.75pt;height:204.2pt" o:ole="">
             <v:imagedata r:id="rId19" o:title=""/>
           </v:shape>
-          <o:OLEObject Type="Embed" ProgID="PBrush" ShapeID="_x0000_i1030" DrawAspect="Content" ObjectID="_1544018238" r:id="rId20"/>
+          <o:OLEObject Type="Embed" ProgID="PBrush" ShapeID="_x0000_i1030" DrawAspect="Content" ObjectID="_1592744343" r:id="rId20"/>
         </w:object>
       </w:r>
       <w:r>
@@ -2310,10 +2266,10 @@
     <w:p>
       <w:r>
         <w:object w:dxaOrig="9329" w:dyaOrig="8566">
-          <v:shape id="_x0000_i1035" type="#_x0000_t75" style="width:342.15pt;height:287.4pt" o:ole="">
+          <v:shape id="_x0000_i1031" type="#_x0000_t75" style="width:342.25pt;height:287.45pt" o:ole="">
             <v:imagedata r:id="rId25" o:title=""/>
           </v:shape>
-          <o:OLEObject Type="Embed" ProgID="PBrush" ShapeID="_x0000_i1035" DrawAspect="Content" ObjectID="_1544018239" r:id="rId26"/>
+          <o:OLEObject Type="Embed" ProgID="PBrush" ShapeID="_x0000_i1031" DrawAspect="Content" ObjectID="_1592744344" r:id="rId26"/>
         </w:object>
       </w:r>
     </w:p>
@@ -4269,46 +4225,226 @@
         <w:t xml:space="preserve"> OPENSSL_CONF=C:\OpenSSL-Win64\bin\openssl.cfg</w:t>
       </w:r>
     </w:p>
+    <w:p>
+      <w:bookmarkStart w:id="0" w:name="_GoBack"/>
+      <w:bookmarkEnd w:id="0"/>
+    </w:p>
+    <w:p>
+      <w:pPr>
+        <w:rPr>
+          <w:rFonts w:ascii="Arial" w:hAnsi="Arial" w:cs="Arial"/>
+          <w:b/>
+          <w:color w:val="333333"/>
+          <w:sz w:val="18"/>
+          <w:szCs w:val="18"/>
+          <w:shd w:val="clear" w:color="auto" w:fill="FFFFFF"/>
+        </w:rPr>
+      </w:pPr>
+      <w:r>
+        <w:rPr>
+          <w:rFonts w:ascii="Arial" w:hAnsi="Arial" w:cs="Arial"/>
+          <w:b/>
+          <w:color w:val="333333"/>
+          <w:sz w:val="18"/>
+          <w:szCs w:val="18"/>
+          <w:shd w:val="clear" w:color="auto" w:fill="FFFFFF"/>
+        </w:rPr>
+        <w:t>P</w:t>
+      </w:r>
+      <w:r>
+        <w:rPr>
+          <w:rFonts w:ascii="Arial" w:hAnsi="Arial" w:cs="Arial"/>
+          <w:b/>
+          <w:color w:val="333333"/>
+          <w:sz w:val="18"/>
+          <w:szCs w:val="18"/>
+          <w:shd w:val="clear" w:color="auto" w:fill="FFFFFF"/>
+        </w:rPr>
+        <w:t>rimero hay que generar una clave privada en formato PKCS#10 con un mínimo de 2048 bits</w:t>
+      </w:r>
+    </w:p>
+    <w:p>
+      <w:pPr>
+        <w:rPr>
+          <w:rFonts w:ascii="Arial" w:hAnsi="Arial" w:cs="Arial"/>
+          <w:b/>
+          <w:color w:val="333333"/>
+          <w:sz w:val="18"/>
+          <w:szCs w:val="18"/>
+          <w:shd w:val="clear" w:color="auto" w:fill="FFFFFF"/>
+        </w:rPr>
+      </w:pPr>
+    </w:p>
+    <w:p>
+      <w:proofErr w:type="spellStart"/>
+      <w:proofErr w:type="gramStart"/>
+      <w:r>
+        <w:t>openssl</w:t>
+      </w:r>
+      <w:proofErr w:type="spellEnd"/>
+      <w:proofErr w:type="gramEnd"/>
+      <w:r>
+        <w:t xml:space="preserve"> </w:t>
+      </w:r>
+      <w:proofErr w:type="spellStart"/>
+      <w:r>
+        <w:t>genrsa</w:t>
+      </w:r>
+      <w:proofErr w:type="spellEnd"/>
+      <w:r>
+        <w:t xml:space="preserve"> -</w:t>
+      </w:r>
+      <w:proofErr w:type="spellStart"/>
+      <w:r>
+        <w:t>out</w:t>
+      </w:r>
+      <w:proofErr w:type="spellEnd"/>
+      <w:r>
+        <w:t xml:space="preserve"> fonseca2017D.key 2048</w:t>
+      </w:r>
+    </w:p>
     <w:p/>
     <w:p>
+      <w:pPr>
+        <w:rPr>
+          <w:i/>
+          <w:iCs/>
+          <w:color w:val="000000"/>
+          <w:lang w:val="en-US"/>
+        </w:rPr>
+      </w:pPr>
       <w:proofErr w:type="spellStart"/>
       <w:proofErr w:type="gramStart"/>
       <w:r>
+        <w:rPr>
+          <w:i/>
+          <w:iCs/>
+          <w:color w:val="000000"/>
+          <w:lang w:val="en-US"/>
+        </w:rPr>
         <w:t>openssl</w:t>
       </w:r>
       <w:proofErr w:type="spellEnd"/>
       <w:proofErr w:type="gramEnd"/>
       <w:r>
+        <w:rPr>
+          <w:i/>
+          <w:iCs/>
+          <w:color w:val="000000"/>
+          <w:lang w:val="en-US"/>
+        </w:rPr>
         <w:t xml:space="preserve"> </w:t>
       </w:r>
       <w:proofErr w:type="spellStart"/>
       <w:r>
-        <w:t>genrsa</w:t>
-      </w:r>
-      <w:proofErr w:type="spellEnd"/>
-      <w:r>
-        <w:t xml:space="preserve"> -</w:t>
-      </w:r>
-      <w:proofErr w:type="spellStart"/>
-      <w:r>
-        <w:t>out</w:t>
-      </w:r>
-      <w:proofErr w:type="spellEnd"/>
-      <w:r>
-        <w:t xml:space="preserve"> fonseca2017D.key 2048</w:t>
-      </w:r>
-    </w:p>
-    <w:p/>
-    <w:p>
-      <w:pPr>
-        <w:rPr>
-          <w:i/>
-          <w:iCs/>
-          <w:color w:val="000000"/>
-          <w:lang w:val="en-US"/>
-        </w:rPr>
-      </w:pPr>
-      <w:proofErr w:type="spellStart"/>
+        <w:rPr>
+          <w:i/>
+          <w:iCs/>
+          <w:color w:val="000000"/>
+          <w:lang w:val="en-US"/>
+        </w:rPr>
+        <w:t>req</w:t>
+      </w:r>
+      <w:proofErr w:type="spellEnd"/>
+      <w:r>
+        <w:rPr>
+          <w:i/>
+          <w:iCs/>
+          <w:color w:val="000000"/>
+          <w:lang w:val="en-US"/>
+        </w:rPr>
+        <w:t xml:space="preserve"> -new -key fonseca2017D.key -out fonseca2017D.csr -</w:t>
+      </w:r>
+      <w:proofErr w:type="spellStart"/>
+      <w:r>
+        <w:rPr>
+          <w:i/>
+          <w:iCs/>
+          <w:color w:val="000000"/>
+          <w:lang w:val="en-US"/>
+        </w:rPr>
+        <w:t>config</w:t>
+      </w:r>
+      <w:proofErr w:type="spellEnd"/>
+      <w:r>
+        <w:rPr>
+          <w:i/>
+          <w:iCs/>
+          <w:color w:val="000000"/>
+          <w:lang w:val="en-US"/>
+        </w:rPr>
+        <w:t xml:space="preserve"> </w:t>
+      </w:r>
+      <w:proofErr w:type="spellStart"/>
+      <w:r>
+        <w:rPr>
+          <w:i/>
+          <w:iCs/>
+          <w:color w:val="000000"/>
+          <w:lang w:val="en-US"/>
+        </w:rPr>
+        <w:t>afip-openssl.cnf</w:t>
+      </w:r>
+      <w:proofErr w:type="spellEnd"/>
+    </w:p>
+    <w:p>
+      <w:pPr>
+        <w:rPr>
+          <w:i/>
+          <w:iCs/>
+          <w:color w:val="000000"/>
+          <w:lang w:val="en-US"/>
+        </w:rPr>
+      </w:pPr>
+    </w:p>
+    <w:p>
+      <w:r>
+        <w:t>C = AR</w:t>
+      </w:r>
+    </w:p>
+    <w:p>
+      <w:r>
+        <w:t>O = Curtiembre Fonseca S.A.</w:t>
+      </w:r>
+    </w:p>
+    <w:p>
+      <w:r>
+        <w:t>SERIALNUMBER = CUIT 30559697857</w:t>
+      </w:r>
+    </w:p>
+    <w:p>
+      <w:r>
+        <w:t>CN = Ricardo Badano</w:t>
+      </w:r>
+    </w:p>
+    <w:p>
+      <w:pPr>
+        <w:rPr>
+          <w:i/>
+          <w:iCs/>
+          <w:color w:val="000000"/>
+          <w:lang w:val="en-US"/>
+        </w:rPr>
+      </w:pPr>
+    </w:p>
+    <w:p>
+      <w:pPr>
+        <w:rPr>
+          <w:i/>
+          <w:iCs/>
+          <w:color w:val="000000"/>
+          <w:lang w:val="en-US"/>
+        </w:rPr>
+      </w:pPr>
+      <w:r>
+        <w:rPr>
+          <w:i/>
+          <w:iCs/>
+          <w:color w:val="000000"/>
+          <w:lang w:val="en-US"/>
+        </w:rPr>
+        <w:t xml:space="preserve">ENVIAMOS EL ARCHIVO A </w:t>
+      </w:r>
       <w:proofErr w:type="gramStart"/>
       <w:r>
         <w:rPr>
@@ -4317,147 +4453,7 @@
           <w:color w:val="000000"/>
           <w:lang w:val="en-US"/>
         </w:rPr>
-        <w:t>openssl</w:t>
-      </w:r>
-      <w:proofErr w:type="spellEnd"/>
-      <w:proofErr w:type="gramEnd"/>
-      <w:r>
-        <w:rPr>
-          <w:i/>
-          <w:iCs/>
-          <w:color w:val="000000"/>
-          <w:lang w:val="en-US"/>
-        </w:rPr>
-        <w:t xml:space="preserve"> </w:t>
-      </w:r>
-      <w:proofErr w:type="spellStart"/>
-      <w:r>
-        <w:rPr>
-          <w:i/>
-          <w:iCs/>
-          <w:color w:val="000000"/>
-          <w:lang w:val="en-US"/>
-        </w:rPr>
-        <w:t>req</w:t>
-      </w:r>
-      <w:proofErr w:type="spellEnd"/>
-      <w:r>
-        <w:rPr>
-          <w:i/>
-          <w:iCs/>
-          <w:color w:val="000000"/>
-          <w:lang w:val="en-US"/>
-        </w:rPr>
-        <w:t xml:space="preserve"> -new -key fonseca2017D.key -out fonseca2017D.csr -</w:t>
-      </w:r>
-      <w:proofErr w:type="spellStart"/>
-      <w:r>
-        <w:rPr>
-          <w:i/>
-          <w:iCs/>
-          <w:color w:val="000000"/>
-          <w:lang w:val="en-US"/>
-        </w:rPr>
-        <w:t>config</w:t>
-      </w:r>
-      <w:proofErr w:type="spellEnd"/>
-      <w:r>
-        <w:rPr>
-          <w:i/>
-          <w:iCs/>
-          <w:color w:val="000000"/>
-          <w:lang w:val="en-US"/>
-        </w:rPr>
-        <w:t xml:space="preserve"> </w:t>
-      </w:r>
-      <w:proofErr w:type="spellStart"/>
-      <w:r>
-        <w:rPr>
-          <w:i/>
-          <w:iCs/>
-          <w:color w:val="000000"/>
-          <w:lang w:val="en-US"/>
-        </w:rPr>
-        <w:t>afip-openssl.cnf</w:t>
-      </w:r>
-      <w:proofErr w:type="spellEnd"/>
-    </w:p>
-    <w:p>
-      <w:pPr>
-        <w:rPr>
-          <w:i/>
-          <w:iCs/>
-          <w:color w:val="000000"/>
-          <w:lang w:val="en-US"/>
-        </w:rPr>
-      </w:pPr>
-    </w:p>
-    <w:p>
-      <w:r>
-        <w:t>C = AR</w:t>
-      </w:r>
-    </w:p>
-    <w:p>
-      <w:r>
-        <w:t>O = Curtiembre Fonseca S.A.</w:t>
-      </w:r>
-    </w:p>
-    <w:p>
-      <w:r>
-        <w:t>SERIALNUMBER = CUIT 30559697857</w:t>
-      </w:r>
-    </w:p>
-    <w:p>
-      <w:r>
-        <w:t>CN = Ricardo Badano</w:t>
-      </w:r>
-    </w:p>
-    <w:p>
-      <w:pPr>
-        <w:rPr>
-          <w:i/>
-          <w:iCs/>
-          <w:color w:val="000000"/>
-          <w:lang w:val="en-US"/>
-        </w:rPr>
-      </w:pPr>
-    </w:p>
-    <w:p>
-      <w:pPr>
-        <w:rPr>
-          <w:i/>
-          <w:iCs/>
-          <w:color w:val="000000"/>
-          <w:lang w:val="en-US"/>
-        </w:rPr>
-      </w:pPr>
-      <w:r>
-        <w:rPr>
-          <w:i/>
-          <w:iCs/>
-          <w:color w:val="000000"/>
-          <w:lang w:val="en-US"/>
-        </w:rPr>
-        <w:t xml:space="preserve">ENVIAMOS EL ARCHIVO A </w:t>
-      </w:r>
-      <w:proofErr w:type="gramStart"/>
-      <w:r>
-        <w:rPr>
-          <w:i/>
-          <w:iCs/>
-          <w:color w:val="000000"/>
-          <w:lang w:val="en-US"/>
-        </w:rPr>
-        <w:t xml:space="preserve">AFIP  </w:t>
-      </w:r>
-      <w:r>
-        <w:rPr>
-          <w:i/>
-          <w:iCs/>
-          <w:color w:val="000000"/>
-          <w:lang w:val="en-US"/>
-        </w:rPr>
-        <w:t>fonseca2017C.csr</w:t>
+        <w:t>AFIP  fonseca2017C.csr</w:t>
       </w:r>
       <w:proofErr w:type="gramEnd"/>
     </w:p>
@@ -4729,6 +4725,7 @@
         </w:rPr>
       </w:pPr>
       <w:r>
+        <w:lastRenderedPageBreak/>
         <w:t>C:\OpenSSL-Win64\bin&gt;openssl pkcs12 -</w:t>
       </w:r>
       <w:proofErr w:type="spellStart"/>
@@ -4936,27 +4933,7 @@
           <w:color w:val="000000"/>
           <w:lang w:val="en-US"/>
         </w:rPr>
-        <w:t xml:space="preserve"> </w:t>
-      </w:r>
-      <w:proofErr w:type="spellStart"/>
-      <w:r>
-        <w:rPr>
-          <w:i/>
-          <w:iCs/>
-          <w:color w:val="000000"/>
-          <w:lang w:val="en-US"/>
-        </w:rPr>
-        <w:t>que</w:t>
-      </w:r>
-      <w:proofErr w:type="spellEnd"/>
-      <w:r>
-        <w:rPr>
-          <w:i/>
-          <w:iCs/>
-          <w:color w:val="000000"/>
-          <w:lang w:val="en-US"/>
-        </w:rPr>
-        <w:t xml:space="preserve"> </w:t>
+        <w:t xml:space="preserve"> que </w:t>
       </w:r>
       <w:proofErr w:type="spellStart"/>
       <w:r>
@@ -5027,27 +5004,7 @@
           <w:color w:val="000000"/>
           <w:lang w:val="en-US"/>
         </w:rPr>
-        <w:t xml:space="preserve"> </w:t>
-      </w:r>
-      <w:proofErr w:type="spellStart"/>
-      <w:r>
-        <w:rPr>
-          <w:i/>
-          <w:iCs/>
-          <w:color w:val="000000"/>
-          <w:lang w:val="en-US"/>
-        </w:rPr>
-        <w:t>que</w:t>
-      </w:r>
-      <w:proofErr w:type="spellEnd"/>
-      <w:r>
-        <w:rPr>
-          <w:i/>
-          <w:iCs/>
-          <w:color w:val="000000"/>
-          <w:lang w:val="en-US"/>
-        </w:rPr>
-        <w:t xml:space="preserve"> </w:t>
+        <w:t xml:space="preserve"> que </w:t>
       </w:r>
       <w:proofErr w:type="spellStart"/>
       <w:r>
@@ -5267,8 +5224,6 @@
           </wp:inline>
         </w:drawing>
       </w:r>
-      <w:bookmarkStart w:id="0" w:name="_GoBack"/>
-      <w:bookmarkEnd w:id="0"/>
     </w:p>
     <w:sectPr>
       <w:pgSz w:w="12240" w:h="15840"/>
@@ -5282,7 +5237,7 @@
 
 <file path=word/numbering.xml><?xml version="1.0" encoding="utf-8"?>
 <w:numbering xmlns:wpc="http://schemas.microsoft.com/office/word/2010/wordprocessingCanvas" xmlns:mc="http://schemas.openxmlformats.org/markup-compatibility/2006" xmlns:o="urn:schemas-microsoft-com:office:office" xmlns:r="http://schemas.openxmlformats.org/officeDocument/2006/relationships" xmlns:m="http://schemas.openxmlformats.org/officeDocument/2006/math" xmlns:v="urn:schemas-microsoft-com:vml" xmlns:wp14="http://schemas.microsoft.com/office/word/2010/wordprocessingDrawing" xmlns:wp="http://schemas.openxmlformats.org/drawingml/2006/wordprocessingDrawing" xmlns:w10="urn:schemas-microsoft-com:office:word" xmlns:w="http://schemas.openxmlformats.org/wordprocessingml/2006/main" xmlns:w14="http://schemas.microsoft.com/office/word/2010/wordml" xmlns:w15="http://schemas.microsoft.com/office/word/2012/wordml" xmlns:wpg="http://schemas.microsoft.com/office/word/2010/wordprocessingGroup" xmlns:wpi="http://schemas.microsoft.com/office/word/2010/wordprocessingInk" xmlns:wne="http://schemas.microsoft.com/office/word/2006/wordml" xmlns:wps="http://schemas.microsoft.com/office/word/2010/wordprocessingShape" mc:Ignorable="w14 w15 wp14">
-  <w:abstractNum w:abstractNumId="0">
+  <w:abstractNum w:abstractNumId="0" w15:restartNumberingAfterBreak="0">
     <w:nsid w:val="176523D4"/>
     <w:multiLevelType w:val="hybridMultilevel"/>
     <w:tmpl w:val="8708ACA4"/>
@@ -5431,7 +5386,7 @@
       </w:rPr>
     </w:lvl>
   </w:abstractNum>
-  <w:abstractNum w:abstractNumId="1">
+  <w:abstractNum w:abstractNumId="1" w15:restartNumberingAfterBreak="0">
     <w:nsid w:val="2BA81976"/>
     <w:multiLevelType w:val="hybridMultilevel"/>
     <w:tmpl w:val="173CA712"/>
@@ -5580,7 +5535,7 @@
       </w:rPr>
     </w:lvl>
   </w:abstractNum>
-  <w:abstractNum w:abstractNumId="2">
+  <w:abstractNum w:abstractNumId="2" w15:restartNumberingAfterBreak="0">
     <w:nsid w:val="4CF4610E"/>
     <w:multiLevelType w:val="hybridMultilevel"/>
     <w:tmpl w:val="327AD24E"/>
@@ -5729,7 +5684,7 @@
       </w:rPr>
     </w:lvl>
   </w:abstractNum>
-  <w:abstractNum w:abstractNumId="3">
+  <w:abstractNum w:abstractNumId="3" w15:restartNumberingAfterBreak="0">
     <w:nsid w:val="74BF2387"/>
     <w:multiLevelType w:val="hybridMultilevel"/>
     <w:tmpl w:val="5912657C"/>
@@ -5878,7 +5833,7 @@
       </w:rPr>
     </w:lvl>
   </w:abstractNum>
-  <w:abstractNum w:abstractNumId="4">
+  <w:abstractNum w:abstractNumId="4" w15:restartNumberingAfterBreak="0">
     <w:nsid w:val="75E53546"/>
     <w:multiLevelType w:val="hybridMultilevel"/>
     <w:tmpl w:val="F0AA6F6C"/>

</xml_diff>